<commit_message>
correccion de distribucion de proyectos de android
</commit_message>
<xml_diff>
--- a/Sosten/Ejercicios ODS enunciados.docx
+++ b/Sosten/Ejercicios ODS enunciados.docx
@@ -73,39 +73,19 @@
         <w:rPr>
           <w:sz w:val="24"/>
         </w:rPr>
-        <w:t xml:space="preserve">Desplazarse en bicicleta, andando o en transporte público, evitando </w:t>
-      </w:r>
-      <w:proofErr w:type="gramStart"/>
+        <w:t xml:space="preserve">Desplazarse en bicicleta, andando o en transporte público, evitando utilizar </w:t>
+      </w:r>
       <w:r>
         <w:rPr>
           <w:sz w:val="24"/>
         </w:rPr>
-        <w:t>utilizar</w:t>
+        <w:t xml:space="preserve"> </w:t>
       </w:r>
       <w:r>
         <w:rPr>
           <w:sz w:val="24"/>
         </w:rPr>
-        <w:t xml:space="preserve"> </w:t>
-      </w:r>
-      <w:r>
-        <w:rPr>
-          <w:sz w:val="24"/>
-        </w:rPr>
-        <w:t xml:space="preserve"> </w:t>
-      </w:r>
-      <w:r>
-        <w:rPr>
-          <w:sz w:val="24"/>
-        </w:rPr>
-        <w:t>vehículos</w:t>
-      </w:r>
-      <w:proofErr w:type="gramEnd"/>
-      <w:r>
-        <w:rPr>
-          <w:sz w:val="24"/>
-        </w:rPr>
-        <w:t xml:space="preserve"> a motor. </w:t>
+        <w:t xml:space="preserve">vehículos a motor. </w:t>
       </w:r>
       <w:r>
         <w:rPr>
@@ -155,13 +135,7 @@
         <w:rPr>
           <w:sz w:val="24"/>
         </w:rPr>
-        <w:t xml:space="preserve">Intentar generar </w:t>
-      </w:r>
-      <w:r>
-        <w:rPr>
-          <w:sz w:val="24"/>
-        </w:rPr>
-        <w:t xml:space="preserve">menos basura y evitar que los desperdicios acaben en el mar o en el monte. </w:t>
+        <w:t xml:space="preserve">Intentar generar menos basura y evitar que los desperdicios acaben en el mar o en el monte. </w:t>
       </w:r>
       <w:r>
         <w:rPr>
@@ -219,15 +193,7 @@
             <w:sz w:val="24"/>
             <w:u w:val="single" w:color="0563C1"/>
           </w:rPr>
-          <w:t>https://www.un.org/sustainabled</w:t>
-        </w:r>
-        <w:r>
-          <w:rPr>
-            <w:color w:val="0563C1"/>
-            <w:sz w:val="24"/>
-            <w:u w:val="single" w:color="0563C1"/>
-          </w:rPr>
-          <w:t>evelopment/es/objetivos</w:t>
+          <w:t>https://www.un.org/sustainabledevelopment/es/objetivos</w:t>
         </w:r>
       </w:hyperlink>
       <w:hyperlink r:id="rId8">
@@ -314,13 +280,7 @@
         <w:rPr>
           <w:sz w:val="24"/>
         </w:rPr>
-        <w:t>En parejas esco</w:t>
-      </w:r>
-      <w:r>
-        <w:rPr>
-          <w:sz w:val="24"/>
-        </w:rPr>
-        <w:t xml:space="preserve">ger 5 ODS y buscar ejemplos de buenas prácticas en la industria que contribuyan a alcanzar dichas metas. </w:t>
+        <w:t xml:space="preserve">En parejas escoger 5 ODS y buscar ejemplos de buenas prácticas en la industria que contribuyan a alcanzar dichas metas. </w:t>
       </w:r>
     </w:p>
     <w:p>
@@ -481,6 +441,62 @@
         <w:t>ODS 8 -&gt; La empresa ofrece un trabajo ergonómico con un ambiente saludable con diversas áreas ya sean de descanso, sala de lactancia o gimnasio.</w:t>
       </w:r>
     </w:p>
+    <w:p>
+      <w:pPr>
+        <w:pStyle w:val="Prrafodelista"/>
+        <w:numPr>
+          <w:ilvl w:val="0"/>
+          <w:numId w:val="4"/>
+        </w:numPr>
+        <w:spacing w:after="0"/>
+        <w:jc w:val="both"/>
+      </w:pPr>
+      <w:r>
+        <w:t>ODS 4 -&gt; Ya que uno de sus donativos va destinado a la mejoría de la educación</w:t>
+      </w:r>
+    </w:p>
+    <w:p>
+      <w:pPr>
+        <w:spacing w:after="0"/>
+        <w:ind w:left="364"/>
+        <w:jc w:val="both"/>
+      </w:pPr>
+    </w:p>
+    <w:p>
+      <w:pPr>
+        <w:spacing w:after="0"/>
+        <w:ind w:left="364"/>
+        <w:jc w:val="both"/>
+      </w:pPr>
+    </w:p>
+    <w:p>
+      <w:pPr>
+        <w:pStyle w:val="Prrafodelista"/>
+        <w:numPr>
+          <w:ilvl w:val="0"/>
+          <w:numId w:val="3"/>
+        </w:numPr>
+        <w:spacing w:after="0"/>
+        <w:jc w:val="both"/>
+      </w:pPr>
+      <w:r>
+        <w:t>Otras acciones</w:t>
+      </w:r>
+    </w:p>
+    <w:p>
+      <w:pPr>
+        <w:pStyle w:val="Prrafodelista"/>
+        <w:numPr>
+          <w:ilvl w:val="0"/>
+          <w:numId w:val="5"/>
+        </w:numPr>
+        <w:spacing w:after="0"/>
+        <w:jc w:val="both"/>
+      </w:pPr>
+      <w:r>
+        <w:t xml:space="preserve">ODS 7 -&gt; Cambiar a un proveedor de electricidad el cual genere mediante recursos renovables </w:t>
+      </w:r>
+    </w:p>
     <w:sectPr>
       <w:pgSz w:w="11910" w:h="16845"/>
       <w:pgMar w:top="1417" w:right="1726" w:bottom="4199" w:left="1697" w:header="720" w:footer="720" w:gutter="0"/>
@@ -1065,6 +1081,95 @@
     </w:lvl>
   </w:abstractNum>
   <w:abstractNum w:abstractNumId="3" w15:restartNumberingAfterBreak="0">
+    <w:nsid w:val="55462688"/>
+    <w:multiLevelType w:val="hybridMultilevel"/>
+    <w:tmpl w:val="CF06A034"/>
+    <w:lvl w:ilvl="0" w:tplc="DE2CE988">
+      <w:start w:val="1"/>
+      <w:numFmt w:val="upperLetter"/>
+      <w:lvlText w:val="%1)"/>
+      <w:lvlJc w:val="left"/>
+      <w:pPr>
+        <w:ind w:left="724" w:hanging="360"/>
+      </w:pPr>
+      <w:rPr>
+        <w:rFonts w:hint="default"/>
+      </w:rPr>
+    </w:lvl>
+    <w:lvl w:ilvl="1" w:tplc="0C0A0019" w:tentative="1">
+      <w:start w:val="1"/>
+      <w:numFmt w:val="lowerLetter"/>
+      <w:lvlText w:val="%2."/>
+      <w:lvlJc w:val="left"/>
+      <w:pPr>
+        <w:ind w:left="1444" w:hanging="360"/>
+      </w:pPr>
+    </w:lvl>
+    <w:lvl w:ilvl="2" w:tplc="0C0A001B" w:tentative="1">
+      <w:start w:val="1"/>
+      <w:numFmt w:val="lowerRoman"/>
+      <w:lvlText w:val="%3."/>
+      <w:lvlJc w:val="right"/>
+      <w:pPr>
+        <w:ind w:left="2164" w:hanging="180"/>
+      </w:pPr>
+    </w:lvl>
+    <w:lvl w:ilvl="3" w:tplc="0C0A000F" w:tentative="1">
+      <w:start w:val="1"/>
+      <w:numFmt w:val="decimal"/>
+      <w:lvlText w:val="%4."/>
+      <w:lvlJc w:val="left"/>
+      <w:pPr>
+        <w:ind w:left="2884" w:hanging="360"/>
+      </w:pPr>
+    </w:lvl>
+    <w:lvl w:ilvl="4" w:tplc="0C0A0019" w:tentative="1">
+      <w:start w:val="1"/>
+      <w:numFmt w:val="lowerLetter"/>
+      <w:lvlText w:val="%5."/>
+      <w:lvlJc w:val="left"/>
+      <w:pPr>
+        <w:ind w:left="3604" w:hanging="360"/>
+      </w:pPr>
+    </w:lvl>
+    <w:lvl w:ilvl="5" w:tplc="0C0A001B" w:tentative="1">
+      <w:start w:val="1"/>
+      <w:numFmt w:val="lowerRoman"/>
+      <w:lvlText w:val="%6."/>
+      <w:lvlJc w:val="right"/>
+      <w:pPr>
+        <w:ind w:left="4324" w:hanging="180"/>
+      </w:pPr>
+    </w:lvl>
+    <w:lvl w:ilvl="6" w:tplc="0C0A000F" w:tentative="1">
+      <w:start w:val="1"/>
+      <w:numFmt w:val="decimal"/>
+      <w:lvlText w:val="%7."/>
+      <w:lvlJc w:val="left"/>
+      <w:pPr>
+        <w:ind w:left="5044" w:hanging="360"/>
+      </w:pPr>
+    </w:lvl>
+    <w:lvl w:ilvl="7" w:tplc="0C0A0019" w:tentative="1">
+      <w:start w:val="1"/>
+      <w:numFmt w:val="lowerLetter"/>
+      <w:lvlText w:val="%8."/>
+      <w:lvlJc w:val="left"/>
+      <w:pPr>
+        <w:ind w:left="5764" w:hanging="360"/>
+      </w:pPr>
+    </w:lvl>
+    <w:lvl w:ilvl="8" w:tplc="0C0A001B" w:tentative="1">
+      <w:start w:val="1"/>
+      <w:numFmt w:val="lowerRoman"/>
+      <w:lvlText w:val="%9."/>
+      <w:lvlJc w:val="right"/>
+      <w:pPr>
+        <w:ind w:left="6484" w:hanging="180"/>
+      </w:pPr>
+    </w:lvl>
+  </w:abstractNum>
+  <w:abstractNum w:abstractNumId="4" w15:restartNumberingAfterBreak="0">
     <w:nsid w:val="6B561A33"/>
     <w:multiLevelType w:val="hybridMultilevel"/>
     <w:tmpl w:val="F0D00142"/>
@@ -1161,10 +1266,13 @@
     <w:abstractNumId w:val="0"/>
   </w:num>
   <w:num w:numId="3">
-    <w:abstractNumId w:val="3"/>
+    <w:abstractNumId w:val="4"/>
   </w:num>
   <w:num w:numId="4">
     <w:abstractNumId w:val="1"/>
+  </w:num>
+  <w:num w:numId="5">
+    <w:abstractNumId w:val="3"/>
   </w:num>
 </w:numbering>
 </file>

</xml_diff>

<commit_message>
se empieza ejercicio de acc dat y 3/4 ejercicos syp
</commit_message>
<xml_diff>
--- a/Sosten/Ejercicios ODS enunciados.docx
+++ b/Sosten/Ejercicios ODS enunciados.docx
@@ -275,12 +275,146 @@
       <w:pPr>
         <w:spacing w:after="189" w:line="264" w:lineRule="auto"/>
         <w:ind w:left="-5" w:hanging="10"/>
+        <w:rPr>
+          <w:sz w:val="24"/>
+        </w:rPr>
       </w:pPr>
       <w:r>
         <w:rPr>
           <w:sz w:val="24"/>
         </w:rPr>
         <w:t xml:space="preserve">En parejas escoger 5 ODS y buscar ejemplos de buenas prácticas en la industria que contribuyan a alcanzar dichas metas. </w:t>
+      </w:r>
+    </w:p>
+    <w:p>
+      <w:pPr>
+        <w:spacing w:after="189" w:line="264" w:lineRule="auto"/>
+        <w:ind w:left="-5" w:hanging="10"/>
+        <w:rPr>
+          <w:b/>
+          <w:bCs/>
+          <w:sz w:val="24"/>
+        </w:rPr>
+      </w:pPr>
+      <w:r>
+        <w:rPr>
+          <w:b/>
+          <w:bCs/>
+          <w:sz w:val="24"/>
+        </w:rPr>
+        <w:t>EJERCICIO HEHCO CON IKER AIMAR</w:t>
+      </w:r>
+    </w:p>
+    <w:p>
+      <w:pPr>
+        <w:spacing w:after="189" w:line="264" w:lineRule="auto"/>
+        <w:ind w:left="-5" w:hanging="10"/>
+        <w:rPr>
+          <w:sz w:val="24"/>
+        </w:rPr>
+      </w:pPr>
+      <w:r>
+        <w:rPr>
+          <w:sz w:val="24"/>
+        </w:rPr>
+        <w:t>ILUNION -&gt; ODS 10</w:t>
+      </w:r>
+      <w:r>
+        <w:rPr>
+          <w:sz w:val="24"/>
+        </w:rPr>
+        <w:t xml:space="preserve"> - </w:t>
+      </w:r>
+      <w:r>
+        <w:rPr>
+          <w:sz w:val="24"/>
+        </w:rPr>
+        <w:t>Ilunion fomenta la inclusión social y laboral de personas con discapacidad, reduciendo desigualdades y promoviendo la igualdad de oportunidades.</w:t>
+      </w:r>
+    </w:p>
+    <w:p>
+      <w:pPr>
+        <w:spacing w:after="189" w:line="264" w:lineRule="auto"/>
+        <w:ind w:left="-5" w:hanging="10"/>
+        <w:rPr>
+          <w:sz w:val="24"/>
+        </w:rPr>
+      </w:pPr>
+      <w:r>
+        <w:rPr>
+          <w:sz w:val="24"/>
+        </w:rPr>
+        <w:t>Elecnor -&gt; ODS 7, 9</w:t>
+      </w:r>
+      <w:r>
+        <w:rPr>
+          <w:sz w:val="24"/>
+        </w:rPr>
+        <w:t xml:space="preserve"> - </w:t>
+      </w:r>
+      <w:r>
+        <w:rPr>
+          <w:sz w:val="24"/>
+        </w:rPr>
+        <w:t>Elecnor desarrolla infraestructuras sostenibles e impulsa la innovación tecnológica para un crecimiento industrial responsable y competitivo.</w:t>
+      </w:r>
+    </w:p>
+    <w:p>
+      <w:pPr>
+        <w:spacing w:after="189" w:line="264" w:lineRule="auto"/>
+        <w:ind w:left="-5" w:hanging="10"/>
+        <w:rPr>
+          <w:sz w:val="24"/>
+        </w:rPr>
+      </w:pPr>
+      <w:r>
+        <w:rPr>
+          <w:sz w:val="24"/>
+        </w:rPr>
+        <w:t>La empresa promueve energías renovables y eficientes, facilitando el acceso a una energía limpia y sostenible para todos.</w:t>
+      </w:r>
+    </w:p>
+    <w:p>
+      <w:pPr>
+        <w:spacing w:after="189" w:line="264" w:lineRule="auto"/>
+        <w:ind w:left="-5" w:hanging="10"/>
+      </w:pPr>
+      <w:r>
+        <w:rPr>
+          <w:sz w:val="24"/>
+        </w:rPr>
+        <w:t xml:space="preserve">Banco Santander -&gt; ODS </w:t>
+      </w:r>
+      <w:r>
+        <w:rPr>
+          <w:sz w:val="24"/>
+        </w:rPr>
+        <w:t>4, 17 -</w:t>
+      </w:r>
+      <w:r>
+        <w:rPr>
+          <w:sz w:val="24"/>
+        </w:rPr>
+        <w:t>Banco Santander impulsa la educación a través de becas, programas formativos y alianzas con universidades, promoviendo una enseñanza inclusiva y de calidad.</w:t>
+      </w:r>
+      <w:r>
+        <w:rPr>
+          <w:sz w:val="24"/>
+        </w:rPr>
+        <w:t xml:space="preserve"> </w:t>
+      </w:r>
+      <w:r>
+        <w:rPr>
+          <w:sz w:val="24"/>
+        </w:rPr>
+        <w:t xml:space="preserve">El banco fomenta alianzas con instituciones y </w:t>
+      </w:r>
+      <w:r>
+        <w:rPr>
+          <w:sz w:val="24"/>
+        </w:rPr>
+        <w:lastRenderedPageBreak/>
+        <w:t>organizaciones para promover el desarrollo sostenible y avanzar en los objetivos de la Agenda 2030.</w:t>
       </w:r>
     </w:p>
     <w:p>

</xml_diff>